<commit_message>
+ added sem 2 report, improved simpson script
</commit_message>
<xml_diff>
--- a/3-4(2).docx
+++ b/3-4(2).docx
@@ -1,6 +1,6 @@
 
 <file path=word/document.xml><?xml version="1.0" encoding="utf-8"?>
-<w:document xmlns:wpc="http://schemas.microsoft.com/office/word/2010/wordprocessingCanvas" xmlns:cx="http://schemas.microsoft.com/office/drawing/2014/chartex" xmlns:cx1="http://schemas.microsoft.com/office/drawing/2015/9/8/chartex" xmlns:cx2="http://schemas.microsoft.com/office/drawing/2015/10/21/chartex" xmlns:cx3="http://schemas.microsoft.com/office/drawing/2016/5/9/chartex" xmlns:cx4="http://schemas.microsoft.com/office/drawing/2016/5/10/chartex" xmlns:cx5="http://schemas.microsoft.com/office/drawing/2016/5/11/chartex" xmlns:cx6="http://schemas.microsoft.com/office/drawing/2016/5/12/chartex" xmlns:cx7="http://schemas.microsoft.com/office/drawing/2016/5/13/chartex" xmlns:cx8="http://schemas.microsoft.com/office/drawing/2016/5/14/chartex" xmlns:mc="http://schemas.openxmlformats.org/markup-compatibility/2006" xmlns:aink="http://schemas.microsoft.com/office/drawing/2016/ink" xmlns:am3d="http://schemas.microsoft.com/office/drawing/2017/model3d" xmlns:o="urn:schemas-microsoft-com:office:office" xmlns:r="http://schemas.openxmlformats.org/officeDocument/2006/relationships" xmlns:m="http://schemas.openxmlformats.org/officeDocument/2006/math" xmlns:v="urn:schemas-microsoft-com:vml" xmlns:wp14="http://schemas.microsoft.com/office/word/2010/wordprocessingDrawing" xmlns:wp="http://schemas.openxmlformats.org/drawingml/2006/wordprocessingDrawing" xmlns:w10="urn:schemas-microsoft-com:office:word" xmlns:w="http://schemas.openxmlformats.org/wordprocessingml/2006/main" xmlns:w14="http://schemas.microsoft.com/office/word/2010/wordml" xmlns:w15="http://schemas.microsoft.com/office/word/2012/wordml" xmlns:w16cex="http://schemas.microsoft.com/office/word/2018/wordml/cex" xmlns:w16cid="http://schemas.microsoft.com/office/word/2016/wordml/cid" xmlns:w16="http://schemas.microsoft.com/office/word/2018/wordml" xmlns:w16se="http://schemas.microsoft.com/office/word/2015/wordml/symex" xmlns:wpg="http://schemas.microsoft.com/office/word/2010/wordprocessingGroup" xmlns:wpi="http://schemas.microsoft.com/office/word/2010/wordprocessingInk" xmlns:wne="http://schemas.microsoft.com/office/word/2006/wordml" xmlns:wps="http://schemas.microsoft.com/office/word/2010/wordprocessingShape" mc:Ignorable="w14 w15 w16se w16cid w16 w16cex wp14">
+<w:document xmlns:wpc="http://schemas.microsoft.com/office/word/2010/wordprocessingCanvas" xmlns:cx="http://schemas.microsoft.com/office/drawing/2014/chartex" xmlns:cx1="http://schemas.microsoft.com/office/drawing/2015/9/8/chartex" xmlns:cx2="http://schemas.microsoft.com/office/drawing/2015/10/21/chartex" xmlns:cx3="http://schemas.microsoft.com/office/drawing/2016/5/9/chartex" xmlns:cx4="http://schemas.microsoft.com/office/drawing/2016/5/10/chartex" xmlns:cx5="http://schemas.microsoft.com/office/drawing/2016/5/11/chartex" xmlns:cx6="http://schemas.microsoft.com/office/drawing/2016/5/12/chartex" xmlns:cx7="http://schemas.microsoft.com/office/drawing/2016/5/13/chartex" xmlns:cx8="http://schemas.microsoft.com/office/drawing/2016/5/14/chartex" xmlns:mc="http://schemas.openxmlformats.org/markup-compatibility/2006" xmlns:aink="http://schemas.microsoft.com/office/drawing/2016/ink" xmlns:am3d="http://schemas.microsoft.com/office/drawing/2017/model3d" xmlns:o="urn:schemas-microsoft-com:office:office" xmlns:r="http://schemas.openxmlformats.org/officeDocument/2006/relationships" xmlns:m="http://schemas.openxmlformats.org/officeDocument/2006/math" xmlns:v="urn:schemas-microsoft-com:vml" xmlns:wp14="http://schemas.microsoft.com/office/word/2010/wordprocessingDrawing" xmlns:wp="http://schemas.openxmlformats.org/drawingml/2006/wordprocessingDrawing" xmlns:w10="urn:schemas-microsoft-com:office:word" xmlns:w="http://schemas.openxmlformats.org/wordprocessingml/2006/main" xmlns:w14="http://schemas.microsoft.com/office/word/2010/wordml" xmlns:w15="http://schemas.microsoft.com/office/word/2012/wordml" xmlns:w16cex="http://schemas.microsoft.com/office/word/2018/wordml/cex" xmlns:w16cid="http://schemas.microsoft.com/office/word/2016/wordml/cid" xmlns:w16="http://schemas.microsoft.com/office/word/2018/wordml" xmlns:w16sdtdh="http://schemas.microsoft.com/office/word/2020/wordml/sdtdatahash" xmlns:w16se="http://schemas.microsoft.com/office/word/2015/wordml/symex" xmlns:wpg="http://schemas.microsoft.com/office/word/2010/wordprocessingGroup" xmlns:wpi="http://schemas.microsoft.com/office/word/2010/wordprocessingInk" xmlns:wne="http://schemas.microsoft.com/office/word/2006/wordml" xmlns:wps="http://schemas.microsoft.com/office/word/2010/wordprocessingShape" mc:Ignorable="w14 w15 w16se w16cid w16 w16cex w16sdtdh wp14">
   <w:body>
     <w:p>
       <w:r>
@@ -59,6 +59,1961 @@
           <w:szCs w:val="28"/>
         </w:rPr>
       </w:pPr>
+      <w:r>
+        <w:rPr>
+          <w:rFonts w:ascii="Times New Roman" w:hAnsi="Times New Roman" w:cs="Times New Roman"/>
+          <w:sz w:val="28"/>
+          <w:szCs w:val="28"/>
+        </w:rPr>
+        <w:t>Для варианта 2(26) используем следующие параметры:</w:t>
+      </w:r>
+    </w:p>
+    <w:p>
+      <w:pPr>
+        <w:rPr>
+          <w:rFonts w:ascii="Times New Roman" w:hAnsi="Times New Roman" w:cs="Times New Roman"/>
+          <w:sz w:val="28"/>
+          <w:szCs w:val="28"/>
+        </w:rPr>
+      </w:pPr>
+    </w:p>
+    <w:p>
+      <w:pPr>
+        <w:rPr>
+          <w:rFonts w:ascii="Times New Roman" w:eastAsiaTheme="minorEastAsia" w:hAnsi="Times New Roman" w:cs="Times New Roman"/>
+          <w:sz w:val="28"/>
+          <w:szCs w:val="28"/>
+          <w:lang w:val="en-US"/>
+        </w:rPr>
+      </w:pPr>
+      <m:oMathPara>
+        <m:oMath>
+          <m:r>
+            <w:rPr>
+              <w:rFonts w:ascii="Cambria Math" w:hAnsi="Cambria Math" w:cs="Times New Roman"/>
+              <w:sz w:val="28"/>
+              <w:szCs w:val="28"/>
+            </w:rPr>
+            <m:t>f</m:t>
+          </m:r>
+          <m:d>
+            <m:dPr>
+              <m:ctrlPr>
+                <w:rPr>
+                  <w:rFonts w:ascii="Cambria Math" w:hAnsi="Cambria Math" w:cs="Times New Roman"/>
+                  <w:i/>
+                  <w:sz w:val="28"/>
+                  <w:szCs w:val="28"/>
+                  <w:lang w:val="en-US"/>
+                </w:rPr>
+              </m:ctrlPr>
+            </m:dPr>
+            <m:e>
+              <m:r>
+                <w:rPr>
+                  <w:rFonts w:ascii="Cambria Math" w:hAnsi="Cambria Math" w:cs="Times New Roman"/>
+                  <w:sz w:val="28"/>
+                  <w:szCs w:val="28"/>
+                  <w:lang w:val="en-US"/>
+                </w:rPr>
+                <m:t>x</m:t>
+              </m:r>
+            </m:e>
+          </m:d>
+          <m:r>
+            <w:rPr>
+              <w:rFonts w:ascii="Cambria Math" w:hAnsi="Cambria Math" w:cs="Times New Roman"/>
+              <w:sz w:val="28"/>
+              <w:szCs w:val="28"/>
+              <w:lang w:val="en-US"/>
+            </w:rPr>
+            <m:t xml:space="preserve">= </m:t>
+          </m:r>
+          <m:sSup>
+            <m:sSupPr>
+              <m:ctrlPr>
+                <w:rPr>
+                  <w:rFonts w:ascii="Cambria Math" w:hAnsi="Cambria Math" w:cs="Times New Roman"/>
+                  <w:i/>
+                  <w:sz w:val="28"/>
+                  <w:szCs w:val="28"/>
+                  <w:lang w:val="en-US"/>
+                </w:rPr>
+              </m:ctrlPr>
+            </m:sSupPr>
+            <m:e>
+              <m:r>
+                <w:rPr>
+                  <w:rFonts w:ascii="Cambria Math" w:hAnsi="Cambria Math" w:cs="Times New Roman"/>
+                  <w:sz w:val="28"/>
+                  <w:szCs w:val="28"/>
+                  <w:lang w:val="en-US"/>
+                </w:rPr>
+                <m:t>cos</m:t>
+              </m:r>
+            </m:e>
+            <m:sup>
+              <m:r>
+                <w:rPr>
+                  <w:rFonts w:ascii="Cambria Math" w:hAnsi="Cambria Math" w:cs="Times New Roman"/>
+                  <w:sz w:val="28"/>
+                  <w:szCs w:val="28"/>
+                  <w:lang w:val="en-US"/>
+                </w:rPr>
+                <m:t>2</m:t>
+              </m:r>
+            </m:sup>
+          </m:sSup>
+          <m:d>
+            <m:dPr>
+              <m:ctrlPr>
+                <w:rPr>
+                  <w:rFonts w:ascii="Cambria Math" w:hAnsi="Cambria Math" w:cs="Times New Roman"/>
+                  <w:i/>
+                  <w:sz w:val="28"/>
+                  <w:szCs w:val="28"/>
+                  <w:lang w:val="en-US"/>
+                </w:rPr>
+              </m:ctrlPr>
+            </m:dPr>
+            <m:e>
+              <m:r>
+                <w:rPr>
+                  <w:rFonts w:ascii="Cambria Math" w:hAnsi="Cambria Math" w:cs="Times New Roman"/>
+                  <w:sz w:val="28"/>
+                  <w:szCs w:val="28"/>
+                  <w:lang w:val="en-US"/>
+                </w:rPr>
+                <m:t>x</m:t>
+              </m:r>
+            </m:e>
+          </m:d>
+          <m:r>
+            <w:rPr>
+              <w:rFonts w:ascii="Cambria Math" w:hAnsi="Cambria Math" w:cs="Times New Roman"/>
+              <w:sz w:val="28"/>
+              <w:szCs w:val="28"/>
+              <w:lang w:val="en-US"/>
+            </w:rPr>
+            <m:t>, (a, b)ϵ(-</m:t>
+          </m:r>
+          <m:f>
+            <m:fPr>
+              <m:ctrlPr>
+                <w:rPr>
+                  <w:rFonts w:ascii="Cambria Math" w:hAnsi="Cambria Math" w:cs="Times New Roman"/>
+                  <w:i/>
+                  <w:sz w:val="28"/>
+                  <w:szCs w:val="28"/>
+                  <w:lang w:val="en-US"/>
+                </w:rPr>
+              </m:ctrlPr>
+            </m:fPr>
+            <m:num>
+              <m:r>
+                <w:rPr>
+                  <w:rFonts w:ascii="Cambria Math" w:hAnsi="Cambria Math" w:cs="Times New Roman"/>
+                  <w:sz w:val="28"/>
+                  <w:szCs w:val="28"/>
+                  <w:lang w:val="en-US"/>
+                </w:rPr>
+                <m:t>1</m:t>
+              </m:r>
+            </m:num>
+            <m:den>
+              <m:r>
+                <w:rPr>
+                  <w:rFonts w:ascii="Cambria Math" w:hAnsi="Cambria Math" w:cs="Times New Roman"/>
+                  <w:sz w:val="28"/>
+                  <w:szCs w:val="28"/>
+                  <w:lang w:val="en-US"/>
+                </w:rPr>
+                <m:t>3</m:t>
+              </m:r>
+            </m:den>
+          </m:f>
+          <m:r>
+            <w:rPr>
+              <w:rFonts w:ascii="Cambria Math" w:hAnsi="Cambria Math" w:cs="Times New Roman"/>
+              <w:sz w:val="28"/>
+              <w:szCs w:val="28"/>
+              <w:lang w:val="en-US"/>
+            </w:rPr>
+            <m:t>,</m:t>
+          </m:r>
+          <m:f>
+            <m:fPr>
+              <m:ctrlPr>
+                <w:rPr>
+                  <w:rFonts w:ascii="Cambria Math" w:hAnsi="Cambria Math" w:cs="Times New Roman"/>
+                  <w:i/>
+                  <w:sz w:val="28"/>
+                  <w:szCs w:val="28"/>
+                  <w:lang w:val="en-US"/>
+                </w:rPr>
+              </m:ctrlPr>
+            </m:fPr>
+            <m:num>
+              <m:r>
+                <w:rPr>
+                  <w:rFonts w:ascii="Cambria Math" w:hAnsi="Cambria Math" w:cs="Times New Roman"/>
+                  <w:sz w:val="28"/>
+                  <w:szCs w:val="28"/>
+                  <w:lang w:val="en-US"/>
+                </w:rPr>
+                <m:t>1</m:t>
+              </m:r>
+            </m:num>
+            <m:den>
+              <m:r>
+                <w:rPr>
+                  <w:rFonts w:ascii="Cambria Math" w:hAnsi="Cambria Math" w:cs="Times New Roman"/>
+                  <w:sz w:val="28"/>
+                  <w:szCs w:val="28"/>
+                  <w:lang w:val="en-US"/>
+                </w:rPr>
+                <m:t>3</m:t>
+              </m:r>
+            </m:den>
+          </m:f>
+          <m:r>
+            <w:rPr>
+              <w:rFonts w:ascii="Cambria Math" w:hAnsi="Cambria Math" w:cs="Times New Roman"/>
+              <w:sz w:val="28"/>
+              <w:szCs w:val="28"/>
+              <w:lang w:val="en-US"/>
+            </w:rPr>
+            <m:t>)</m:t>
+          </m:r>
+        </m:oMath>
+      </m:oMathPara>
+    </w:p>
+    <w:p>
+      <w:pPr>
+        <w:rPr>
+          <w:rFonts w:ascii="Times New Roman" w:eastAsiaTheme="minorEastAsia" w:hAnsi="Times New Roman" w:cs="Times New Roman"/>
+          <w:sz w:val="28"/>
+          <w:szCs w:val="28"/>
+          <w:lang w:val="en-US"/>
+        </w:rPr>
+      </w:pPr>
+    </w:p>
+    <w:p>
+      <w:pPr>
+        <w:rPr>
+          <w:rFonts w:ascii="Times New Roman" w:eastAsiaTheme="minorEastAsia" w:hAnsi="Times New Roman" w:cs="Times New Roman"/>
+          <w:sz w:val="28"/>
+          <w:szCs w:val="28"/>
+        </w:rPr>
+      </w:pPr>
+      <w:r>
+        <w:rPr>
+          <w:rFonts w:ascii="Times New Roman" w:eastAsiaTheme="minorEastAsia" w:hAnsi="Times New Roman" w:cs="Times New Roman"/>
+          <w:sz w:val="28"/>
+          <w:szCs w:val="28"/>
+        </w:rPr>
+        <w:t>Для расчета аппроксимации значения интеграла используем формулу 1.1</w:t>
+      </w:r>
+    </w:p>
+    <w:p>
+      <w:pPr>
+        <w:rPr>
+          <w:rFonts w:ascii="Times New Roman" w:eastAsiaTheme="minorEastAsia" w:hAnsi="Times New Roman" w:cs="Times New Roman"/>
+          <w:sz w:val="28"/>
+          <w:szCs w:val="28"/>
+        </w:rPr>
+      </w:pPr>
+    </w:p>
+    <w:p>
+      <w:pPr>
+        <w:rPr>
+          <w:rFonts w:ascii="Times New Roman" w:eastAsiaTheme="minorEastAsia" w:hAnsi="Times New Roman" w:cs="Times New Roman"/>
+          <w:sz w:val="28"/>
+          <w:szCs w:val="28"/>
+        </w:rPr>
+      </w:pPr>
+      <m:oMath>
+        <m:nary>
+          <m:naryPr>
+            <m:limLoc m:val="subSup"/>
+            <m:ctrlPr>
+              <w:rPr>
+                <w:rFonts w:ascii="Cambria Math" w:hAnsi="Cambria Math" w:cs="Times New Roman"/>
+                <w:i/>
+                <w:sz w:val="28"/>
+                <w:szCs w:val="28"/>
+              </w:rPr>
+            </m:ctrlPr>
+          </m:naryPr>
+          <m:sub>
+            <m:r>
+              <w:rPr>
+                <w:rFonts w:ascii="Cambria Math" w:hAnsi="Cambria Math" w:cs="Times New Roman"/>
+                <w:sz w:val="28"/>
+                <w:szCs w:val="28"/>
+                <w:lang w:val="en-US"/>
+              </w:rPr>
+              <m:t>a</m:t>
+            </m:r>
+          </m:sub>
+          <m:sup>
+            <m:r>
+              <w:rPr>
+                <w:rFonts w:ascii="Cambria Math" w:hAnsi="Cambria Math" w:cs="Times New Roman"/>
+                <w:sz w:val="28"/>
+                <w:szCs w:val="28"/>
+              </w:rPr>
+              <m:t>b</m:t>
+            </m:r>
+          </m:sup>
+          <m:e>
+            <m:r>
+              <w:rPr>
+                <w:rFonts w:ascii="Cambria Math" w:hAnsi="Cambria Math" w:cs="Times New Roman"/>
+                <w:sz w:val="28"/>
+                <w:szCs w:val="28"/>
+              </w:rPr>
+              <m:t>f</m:t>
+            </m:r>
+            <m:d>
+              <m:dPr>
+                <m:ctrlPr>
+                  <w:rPr>
+                    <w:rFonts w:ascii="Cambria Math" w:hAnsi="Cambria Math" w:cs="Times New Roman"/>
+                    <w:i/>
+                    <w:sz w:val="28"/>
+                    <w:szCs w:val="28"/>
+                  </w:rPr>
+                </m:ctrlPr>
+              </m:dPr>
+              <m:e>
+                <m:r>
+                  <w:rPr>
+                    <w:rFonts w:ascii="Cambria Math" w:hAnsi="Cambria Math" w:cs="Times New Roman"/>
+                    <w:sz w:val="28"/>
+                    <w:szCs w:val="28"/>
+                  </w:rPr>
+                  <m:t>x</m:t>
+                </m:r>
+              </m:e>
+            </m:d>
+            <m:r>
+              <w:rPr>
+                <w:rFonts w:ascii="Cambria Math" w:hAnsi="Cambria Math" w:cs="Times New Roman"/>
+                <w:sz w:val="28"/>
+                <w:szCs w:val="28"/>
+              </w:rPr>
+              <m:t>dx=</m:t>
+            </m:r>
+            <m:f>
+              <m:fPr>
+                <m:ctrlPr>
+                  <w:rPr>
+                    <w:rFonts w:ascii="Cambria Math" w:hAnsi="Cambria Math" w:cs="Times New Roman"/>
+                    <w:i/>
+                    <w:sz w:val="28"/>
+                    <w:szCs w:val="28"/>
+                  </w:rPr>
+                </m:ctrlPr>
+              </m:fPr>
+              <m:num>
+                <m:r>
+                  <w:rPr>
+                    <w:rFonts w:ascii="Cambria Math" w:hAnsi="Cambria Math" w:cs="Times New Roman"/>
+                    <w:sz w:val="28"/>
+                    <w:szCs w:val="28"/>
+                  </w:rPr>
+                  <m:t>h</m:t>
+                </m:r>
+              </m:num>
+              <m:den>
+                <m:r>
+                  <w:rPr>
+                    <w:rFonts w:ascii="Cambria Math" w:hAnsi="Cambria Math" w:cs="Times New Roman"/>
+                    <w:sz w:val="28"/>
+                    <w:szCs w:val="28"/>
+                  </w:rPr>
+                  <m:t>3</m:t>
+                </m:r>
+              </m:den>
+            </m:f>
+          </m:e>
+        </m:nary>
+        <m:d>
+          <m:dPr>
+            <m:ctrlPr>
+              <w:rPr>
+                <w:rFonts w:ascii="Cambria Math" w:hAnsi="Cambria Math" w:cs="Times New Roman"/>
+                <w:i/>
+                <w:sz w:val="28"/>
+                <w:szCs w:val="28"/>
+              </w:rPr>
+            </m:ctrlPr>
+          </m:dPr>
+          <m:e>
+            <m:r>
+              <w:rPr>
+                <w:rFonts w:ascii="Cambria Math" w:hAnsi="Cambria Math" w:cs="Times New Roman"/>
+                <w:sz w:val="28"/>
+                <w:szCs w:val="28"/>
+              </w:rPr>
+              <m:t>f</m:t>
+            </m:r>
+            <m:d>
+              <m:dPr>
+                <m:ctrlPr>
+                  <w:rPr>
+                    <w:rFonts w:ascii="Cambria Math" w:hAnsi="Cambria Math" w:cs="Times New Roman"/>
+                    <w:i/>
+                    <w:sz w:val="28"/>
+                    <w:szCs w:val="28"/>
+                  </w:rPr>
+                </m:ctrlPr>
+              </m:dPr>
+              <m:e>
+                <m:sSub>
+                  <m:sSubPr>
+                    <m:ctrlPr>
+                      <w:rPr>
+                        <w:rFonts w:ascii="Cambria Math" w:hAnsi="Cambria Math" w:cs="Times New Roman"/>
+                        <w:i/>
+                        <w:sz w:val="28"/>
+                        <w:szCs w:val="28"/>
+                      </w:rPr>
+                    </m:ctrlPr>
+                  </m:sSubPr>
+                  <m:e>
+                    <m:r>
+                      <w:rPr>
+                        <w:rFonts w:ascii="Cambria Math" w:hAnsi="Cambria Math" w:cs="Times New Roman"/>
+                        <w:sz w:val="28"/>
+                        <w:szCs w:val="28"/>
+                      </w:rPr>
+                      <m:t>x</m:t>
+                    </m:r>
+                  </m:e>
+                  <m:sub>
+                    <m:r>
+                      <w:rPr>
+                        <w:rFonts w:ascii="Cambria Math" w:hAnsi="Cambria Math" w:cs="Times New Roman"/>
+                        <w:sz w:val="28"/>
+                        <w:szCs w:val="28"/>
+                      </w:rPr>
+                      <m:t>1</m:t>
+                    </m:r>
+                  </m:sub>
+                </m:sSub>
+              </m:e>
+            </m:d>
+            <m:r>
+              <w:rPr>
+                <w:rFonts w:ascii="Cambria Math" w:hAnsi="Cambria Math" w:cs="Times New Roman"/>
+                <w:sz w:val="28"/>
+                <w:szCs w:val="28"/>
+              </w:rPr>
+              <m:t>+4f</m:t>
+            </m:r>
+            <m:d>
+              <m:dPr>
+                <m:ctrlPr>
+                  <w:rPr>
+                    <w:rFonts w:ascii="Cambria Math" w:hAnsi="Cambria Math" w:cs="Times New Roman"/>
+                    <w:i/>
+                    <w:sz w:val="28"/>
+                    <w:szCs w:val="28"/>
+                  </w:rPr>
+                </m:ctrlPr>
+              </m:dPr>
+              <m:e>
+                <m:sSub>
+                  <m:sSubPr>
+                    <m:ctrlPr>
+                      <w:rPr>
+                        <w:rFonts w:ascii="Cambria Math" w:hAnsi="Cambria Math" w:cs="Times New Roman"/>
+                        <w:i/>
+                        <w:sz w:val="28"/>
+                        <w:szCs w:val="28"/>
+                      </w:rPr>
+                    </m:ctrlPr>
+                  </m:sSubPr>
+                  <m:e>
+                    <m:r>
+                      <w:rPr>
+                        <w:rFonts w:ascii="Cambria Math" w:hAnsi="Cambria Math" w:cs="Times New Roman"/>
+                        <w:sz w:val="28"/>
+                        <w:szCs w:val="28"/>
+                      </w:rPr>
+                      <m:t>x</m:t>
+                    </m:r>
+                  </m:e>
+                  <m:sub>
+                    <m:r>
+                      <w:rPr>
+                        <w:rFonts w:ascii="Cambria Math" w:hAnsi="Cambria Math" w:cs="Times New Roman"/>
+                        <w:sz w:val="28"/>
+                        <w:szCs w:val="28"/>
+                      </w:rPr>
+                      <m:t>2</m:t>
+                    </m:r>
+                  </m:sub>
+                </m:sSub>
+              </m:e>
+            </m:d>
+            <m:r>
+              <w:rPr>
+                <w:rFonts w:ascii="Cambria Math" w:hAnsi="Cambria Math" w:cs="Times New Roman"/>
+                <w:sz w:val="28"/>
+                <w:szCs w:val="28"/>
+              </w:rPr>
+              <m:t>+f(</m:t>
+            </m:r>
+            <m:sSub>
+              <m:sSubPr>
+                <m:ctrlPr>
+                  <w:rPr>
+                    <w:rFonts w:ascii="Cambria Math" w:hAnsi="Cambria Math" w:cs="Times New Roman"/>
+                    <w:i/>
+                    <w:sz w:val="28"/>
+                    <w:szCs w:val="28"/>
+                  </w:rPr>
+                </m:ctrlPr>
+              </m:sSubPr>
+              <m:e>
+                <m:r>
+                  <w:rPr>
+                    <w:rFonts w:ascii="Cambria Math" w:hAnsi="Cambria Math" w:cs="Times New Roman"/>
+                    <w:sz w:val="28"/>
+                    <w:szCs w:val="28"/>
+                  </w:rPr>
+                  <m:t>x</m:t>
+                </m:r>
+              </m:e>
+              <m:sub>
+                <m:r>
+                  <w:rPr>
+                    <w:rFonts w:ascii="Cambria Math" w:hAnsi="Cambria Math" w:cs="Times New Roman"/>
+                    <w:sz w:val="28"/>
+                    <w:szCs w:val="28"/>
+                  </w:rPr>
+                  <m:t>3</m:t>
+                </m:r>
+              </m:sub>
+            </m:sSub>
+            <m:r>
+              <w:rPr>
+                <w:rFonts w:ascii="Cambria Math" w:hAnsi="Cambria Math" w:cs="Times New Roman"/>
+                <w:sz w:val="28"/>
+                <w:szCs w:val="28"/>
+              </w:rPr>
+              <m:t>)</m:t>
+            </m:r>
+          </m:e>
+        </m:d>
+        <m:r>
+          <w:rPr>
+            <w:rFonts w:ascii="Cambria Math" w:hAnsi="Cambria Math" w:cs="Times New Roman"/>
+            <w:sz w:val="28"/>
+            <w:szCs w:val="28"/>
+          </w:rPr>
+          <m:t xml:space="preserve">- </m:t>
+        </m:r>
+        <m:f>
+          <m:fPr>
+            <m:ctrlPr>
+              <w:rPr>
+                <w:rFonts w:ascii="Cambria Math" w:hAnsi="Cambria Math" w:cs="Times New Roman"/>
+                <w:i/>
+                <w:sz w:val="28"/>
+                <w:szCs w:val="28"/>
+              </w:rPr>
+            </m:ctrlPr>
+          </m:fPr>
+          <m:num>
+            <m:sSup>
+              <m:sSupPr>
+                <m:ctrlPr>
+                  <w:rPr>
+                    <w:rFonts w:ascii="Cambria Math" w:hAnsi="Cambria Math" w:cs="Times New Roman"/>
+                    <w:i/>
+                    <w:sz w:val="28"/>
+                    <w:szCs w:val="28"/>
+                  </w:rPr>
+                </m:ctrlPr>
+              </m:sSupPr>
+              <m:e>
+                <m:r>
+                  <w:rPr>
+                    <w:rFonts w:ascii="Cambria Math" w:hAnsi="Cambria Math" w:cs="Times New Roman"/>
+                    <w:sz w:val="28"/>
+                    <w:szCs w:val="28"/>
+                  </w:rPr>
+                  <m:t>h</m:t>
+                </m:r>
+              </m:e>
+              <m:sup>
+                <m:r>
+                  <w:rPr>
+                    <w:rFonts w:ascii="Cambria Math" w:hAnsi="Cambria Math" w:cs="Times New Roman"/>
+                    <w:sz w:val="28"/>
+                    <w:szCs w:val="28"/>
+                  </w:rPr>
+                  <m:t>5</m:t>
+                </m:r>
+              </m:sup>
+            </m:sSup>
+          </m:num>
+          <m:den>
+            <m:r>
+              <w:rPr>
+                <w:rFonts w:ascii="Cambria Math" w:hAnsi="Cambria Math" w:cs="Times New Roman"/>
+                <w:sz w:val="28"/>
+                <w:szCs w:val="28"/>
+              </w:rPr>
+              <m:t>90</m:t>
+            </m:r>
+          </m:den>
+        </m:f>
+        <m:sSup>
+          <m:sSupPr>
+            <m:ctrlPr>
+              <w:rPr>
+                <w:rFonts w:ascii="Cambria Math" w:hAnsi="Cambria Math" w:cs="Times New Roman"/>
+                <w:i/>
+                <w:sz w:val="28"/>
+                <w:szCs w:val="28"/>
+              </w:rPr>
+            </m:ctrlPr>
+          </m:sSupPr>
+          <m:e>
+            <m:r>
+              <w:rPr>
+                <w:rFonts w:ascii="Cambria Math" w:hAnsi="Cambria Math" w:cs="Times New Roman"/>
+                <w:sz w:val="28"/>
+                <w:szCs w:val="28"/>
+              </w:rPr>
+              <m:t>f</m:t>
+            </m:r>
+          </m:e>
+          <m:sup>
+            <m:d>
+              <m:dPr>
+                <m:ctrlPr>
+                  <w:rPr>
+                    <w:rFonts w:ascii="Cambria Math" w:hAnsi="Cambria Math" w:cs="Times New Roman"/>
+                    <w:i/>
+                    <w:sz w:val="28"/>
+                    <w:szCs w:val="28"/>
+                  </w:rPr>
+                </m:ctrlPr>
+              </m:dPr>
+              <m:e>
+                <m:r>
+                  <w:rPr>
+                    <w:rFonts w:ascii="Cambria Math" w:hAnsi="Cambria Math" w:cs="Times New Roman"/>
+                    <w:sz w:val="28"/>
+                    <w:szCs w:val="28"/>
+                  </w:rPr>
+                  <m:t>4</m:t>
+                </m:r>
+              </m:e>
+            </m:d>
+          </m:sup>
+        </m:sSup>
+        <m:r>
+          <w:rPr>
+            <w:rFonts w:ascii="Cambria Math" w:hAnsi="Cambria Math" w:cs="Times New Roman"/>
+            <w:sz w:val="28"/>
+            <w:szCs w:val="28"/>
+          </w:rPr>
+          <m:t>(ε)</m:t>
+        </m:r>
+      </m:oMath>
+      <w:r>
+        <w:rPr>
+          <w:rFonts w:ascii="Times New Roman" w:eastAsiaTheme="minorEastAsia" w:hAnsi="Times New Roman" w:cs="Times New Roman"/>
+          <w:sz w:val="28"/>
+          <w:szCs w:val="28"/>
+        </w:rPr>
+        <w:t xml:space="preserve"> (1.1)</w:t>
+      </w:r>
+    </w:p>
+    <w:p>
+      <w:pPr>
+        <w:rPr>
+          <w:rFonts w:ascii="Times New Roman" w:eastAsiaTheme="minorEastAsia" w:hAnsi="Times New Roman" w:cs="Times New Roman"/>
+          <w:sz w:val="28"/>
+          <w:szCs w:val="28"/>
+        </w:rPr>
+      </w:pPr>
+    </w:p>
+    <w:p>
+      <w:pPr>
+        <w:rPr>
+          <w:rFonts w:ascii="Times New Roman" w:eastAsiaTheme="minorEastAsia" w:hAnsi="Times New Roman" w:cs="Times New Roman"/>
+          <w:iCs/>
+          <w:sz w:val="28"/>
+          <w:szCs w:val="28"/>
+        </w:rPr>
+      </w:pPr>
+      <m:oMath>
+        <m:f>
+          <m:fPr>
+            <m:ctrlPr>
+              <w:rPr>
+                <w:rFonts w:ascii="Cambria Math" w:eastAsiaTheme="minorEastAsia" w:hAnsi="Cambria Math" w:cs="Times New Roman"/>
+                <w:i/>
+                <w:sz w:val="28"/>
+                <w:szCs w:val="28"/>
+              </w:rPr>
+            </m:ctrlPr>
+          </m:fPr>
+          <m:num>
+            <m:sSup>
+              <m:sSupPr>
+                <m:ctrlPr>
+                  <w:rPr>
+                    <w:rFonts w:ascii="Cambria Math" w:eastAsiaTheme="minorEastAsia" w:hAnsi="Cambria Math" w:cs="Times New Roman"/>
+                    <w:i/>
+                    <w:sz w:val="28"/>
+                    <w:szCs w:val="28"/>
+                  </w:rPr>
+                </m:ctrlPr>
+              </m:sSupPr>
+              <m:e>
+                <m:r>
+                  <w:rPr>
+                    <w:rFonts w:ascii="Cambria Math" w:eastAsiaTheme="minorEastAsia" w:hAnsi="Cambria Math" w:cs="Times New Roman"/>
+                    <w:sz w:val="28"/>
+                    <w:szCs w:val="28"/>
+                  </w:rPr>
+                  <m:t>h</m:t>
+                </m:r>
+              </m:e>
+              <m:sup>
+                <m:r>
+                  <w:rPr>
+                    <w:rFonts w:ascii="Cambria Math" w:eastAsiaTheme="minorEastAsia" w:hAnsi="Cambria Math" w:cs="Times New Roman"/>
+                    <w:sz w:val="28"/>
+                    <w:szCs w:val="28"/>
+                  </w:rPr>
+                  <m:t>5</m:t>
+                </m:r>
+              </m:sup>
+            </m:sSup>
+          </m:num>
+          <m:den>
+            <m:r>
+              <w:rPr>
+                <w:rFonts w:ascii="Cambria Math" w:eastAsiaTheme="minorEastAsia" w:hAnsi="Cambria Math" w:cs="Times New Roman"/>
+                <w:sz w:val="28"/>
+                <w:szCs w:val="28"/>
+              </w:rPr>
+              <m:t>90</m:t>
+            </m:r>
+          </m:den>
+        </m:f>
+        <m:sSup>
+          <m:sSupPr>
+            <m:ctrlPr>
+              <w:rPr>
+                <w:rFonts w:ascii="Cambria Math" w:eastAsiaTheme="minorEastAsia" w:hAnsi="Cambria Math" w:cs="Times New Roman"/>
+                <w:i/>
+                <w:sz w:val="28"/>
+                <w:szCs w:val="28"/>
+                <w:lang w:val="en-US"/>
+              </w:rPr>
+            </m:ctrlPr>
+          </m:sSupPr>
+          <m:e>
+            <m:r>
+              <w:rPr>
+                <w:rFonts w:ascii="Cambria Math" w:eastAsiaTheme="minorEastAsia" w:hAnsi="Cambria Math" w:cs="Times New Roman"/>
+                <w:sz w:val="28"/>
+                <w:szCs w:val="28"/>
+                <w:lang w:val="en-US"/>
+              </w:rPr>
+              <m:t>f</m:t>
+            </m:r>
+          </m:e>
+          <m:sup>
+            <m:r>
+              <w:rPr>
+                <w:rFonts w:ascii="Cambria Math" w:eastAsiaTheme="minorEastAsia" w:hAnsi="Cambria Math" w:cs="Times New Roman"/>
+                <w:sz w:val="28"/>
+                <w:szCs w:val="28"/>
+              </w:rPr>
+              <m:t>(4)</m:t>
+            </m:r>
+          </m:sup>
+        </m:sSup>
+        <m:r>
+          <w:rPr>
+            <w:rFonts w:ascii="Cambria Math" w:eastAsiaTheme="minorEastAsia" w:hAnsi="Cambria Math" w:cs="Times New Roman"/>
+            <w:sz w:val="28"/>
+            <w:szCs w:val="28"/>
+          </w:rPr>
+          <m:t xml:space="preserve"> </m:t>
+        </m:r>
+      </m:oMath>
+      <w:r>
+        <w:rPr>
+          <w:rFonts w:ascii="Times New Roman" w:eastAsiaTheme="minorEastAsia" w:hAnsi="Times New Roman" w:cs="Times New Roman"/>
+          <w:i/>
+          <w:sz w:val="28"/>
+          <w:szCs w:val="28"/>
+        </w:rPr>
+        <w:t>— это</w:t>
+      </w:r>
+      <w:r>
+        <w:rPr>
+          <w:rFonts w:ascii="Times New Roman" w:eastAsiaTheme="minorEastAsia" w:hAnsi="Times New Roman" w:cs="Times New Roman"/>
+          <w:iCs/>
+          <w:sz w:val="28"/>
+          <w:szCs w:val="28"/>
+        </w:rPr>
+        <w:t xml:space="preserve"> погрешность аппроксимации, </w:t>
+      </w:r>
+      <w:r>
+        <w:rPr>
+          <w:rFonts w:ascii="Times New Roman" w:eastAsiaTheme="minorEastAsia" w:hAnsi="Times New Roman" w:cs="Times New Roman"/>
+          <w:iCs/>
+          <w:sz w:val="28"/>
+          <w:szCs w:val="28"/>
+          <w:lang w:val="en-US"/>
+        </w:rPr>
+        <w:t>h</w:t>
+      </w:r>
+      <w:r>
+        <w:rPr>
+          <w:rFonts w:ascii="Times New Roman" w:eastAsiaTheme="minorEastAsia" w:hAnsi="Times New Roman" w:cs="Times New Roman"/>
+          <w:iCs/>
+          <w:sz w:val="28"/>
+          <w:szCs w:val="28"/>
+        </w:rPr>
+        <w:t xml:space="preserve"> </w:t>
+      </w:r>
+      <w:r>
+        <w:rPr>
+          <w:rFonts w:ascii="Times New Roman" w:eastAsiaTheme="minorEastAsia" w:hAnsi="Times New Roman" w:cs="Times New Roman"/>
+          <w:iCs/>
+          <w:sz w:val="28"/>
+          <w:szCs w:val="28"/>
+        </w:rPr>
+        <w:t>–</w:t>
+      </w:r>
+      <w:r>
+        <w:rPr>
+          <w:rFonts w:ascii="Times New Roman" w:eastAsiaTheme="minorEastAsia" w:hAnsi="Times New Roman" w:cs="Times New Roman"/>
+          <w:iCs/>
+          <w:sz w:val="28"/>
+          <w:szCs w:val="28"/>
+        </w:rPr>
+        <w:t xml:space="preserve"> </w:t>
+      </w:r>
+      <w:r>
+        <w:rPr>
+          <w:rFonts w:ascii="Times New Roman" w:eastAsiaTheme="minorEastAsia" w:hAnsi="Times New Roman" w:cs="Times New Roman"/>
+          <w:iCs/>
+          <w:sz w:val="28"/>
+          <w:szCs w:val="28"/>
+        </w:rPr>
+        <w:t>расстояние между двумя соседними точками (шаг).</w:t>
+      </w:r>
+    </w:p>
+    <w:p>
+      <w:pPr>
+        <w:rPr>
+          <w:rFonts w:ascii="Times New Roman" w:eastAsiaTheme="minorEastAsia" w:hAnsi="Times New Roman" w:cs="Times New Roman"/>
+          <w:iCs/>
+          <w:sz w:val="28"/>
+          <w:szCs w:val="28"/>
+        </w:rPr>
+      </w:pPr>
+    </w:p>
+    <w:p>
+      <w:pPr>
+        <w:ind w:firstLine="708"/>
+        <w:rPr>
+          <w:rFonts w:ascii="Times New Roman" w:eastAsiaTheme="minorEastAsia" w:hAnsi="Times New Roman" w:cs="Times New Roman"/>
+          <w:iCs/>
+          <w:sz w:val="28"/>
+          <w:szCs w:val="28"/>
+        </w:rPr>
+      </w:pPr>
+      <w:r>
+        <w:rPr>
+          <w:rFonts w:ascii="Times New Roman" w:eastAsiaTheme="minorEastAsia" w:hAnsi="Times New Roman" w:cs="Times New Roman"/>
+          <w:iCs/>
+          <w:sz w:val="28"/>
+          <w:szCs w:val="28"/>
+        </w:rPr>
+        <w:t xml:space="preserve">Прежде чем решать поставленную задачу, найдем точное значение интеграла. Для этого воспользуемся </w:t>
+      </w:r>
+      <w:r>
+        <w:rPr>
+          <w:rFonts w:ascii="Times New Roman" w:eastAsiaTheme="minorEastAsia" w:hAnsi="Times New Roman" w:cs="Times New Roman"/>
+          <w:iCs/>
+          <w:sz w:val="28"/>
+          <w:szCs w:val="28"/>
+        </w:rPr>
+        <w:t xml:space="preserve">веб-ресурсом </w:t>
+      </w:r>
+      <w:r>
+        <w:rPr>
+          <w:rFonts w:ascii="Times New Roman" w:eastAsiaTheme="minorEastAsia" w:hAnsi="Times New Roman" w:cs="Times New Roman"/>
+          <w:iCs/>
+          <w:sz w:val="28"/>
+          <w:szCs w:val="28"/>
+          <w:lang w:val="en-US"/>
+        </w:rPr>
+        <w:t xml:space="preserve">Wolfram Alpha. </w:t>
+      </w:r>
+      <w:r>
+        <w:rPr>
+          <w:rFonts w:ascii="Times New Roman" w:eastAsiaTheme="minorEastAsia" w:hAnsi="Times New Roman" w:cs="Times New Roman"/>
+          <w:iCs/>
+          <w:sz w:val="28"/>
+          <w:szCs w:val="28"/>
+        </w:rPr>
+        <w:t>Получаем следующее:</w:t>
+      </w:r>
+    </w:p>
+    <w:p>
+      <w:pPr>
+        <w:ind w:firstLine="708"/>
+        <w:rPr>
+          <w:rFonts w:ascii="Times New Roman" w:eastAsiaTheme="minorEastAsia" w:hAnsi="Times New Roman" w:cs="Times New Roman"/>
+          <w:iCs/>
+          <w:sz w:val="28"/>
+          <w:szCs w:val="28"/>
+        </w:rPr>
+      </w:pPr>
+    </w:p>
+    <w:p>
+      <w:pPr>
+        <w:rPr>
+          <w:rFonts w:ascii="Times New Roman" w:eastAsiaTheme="minorEastAsia" w:hAnsi="Times New Roman" w:cs="Times New Roman"/>
+          <w:iCs/>
+          <w:sz w:val="28"/>
+          <w:szCs w:val="28"/>
+        </w:rPr>
+      </w:pPr>
+      <w:r>
+        <w:rPr>
+          <w:rFonts w:ascii="Times New Roman" w:eastAsiaTheme="minorEastAsia" w:hAnsi="Times New Roman" w:cs="Times New Roman"/>
+          <w:iCs/>
+          <w:noProof/>
+          <w:sz w:val="28"/>
+          <w:szCs w:val="28"/>
+        </w:rPr>
+        <w:drawing>
+          <wp:inline distT="0" distB="0" distL="0" distR="0" wp14:anchorId="668B5845" wp14:editId="3D089C7C">
+            <wp:extent cx="5940425" cy="1681480"/>
+            <wp:effectExtent l="0" t="0" r="3175" b="0"/>
+            <wp:docPr id="3" name="Рисунок 3"/>
+            <wp:cNvGraphicFramePr>
+              <a:graphicFrameLocks xmlns:a="http://schemas.openxmlformats.org/drawingml/2006/main" noChangeAspect="1"/>
+            </wp:cNvGraphicFramePr>
+            <a:graphic xmlns:a="http://schemas.openxmlformats.org/drawingml/2006/main">
+              <a:graphicData uri="http://schemas.openxmlformats.org/drawingml/2006/picture">
+                <pic:pic xmlns:pic="http://schemas.openxmlformats.org/drawingml/2006/picture">
+                  <pic:nvPicPr>
+                    <pic:cNvPr id="3" name="Рисунок 3"/>
+                    <pic:cNvPicPr/>
+                  </pic:nvPicPr>
+                  <pic:blipFill>
+                    <a:blip r:embed="rId5">
+                      <a:extLst>
+                        <a:ext uri="{28A0092B-C50C-407E-A947-70E740481C1C}">
+                          <a14:useLocalDpi xmlns:a14="http://schemas.microsoft.com/office/drawing/2010/main" val="0"/>
+                        </a:ext>
+                      </a:extLst>
+                    </a:blip>
+                    <a:stretch>
+                      <a:fillRect/>
+                    </a:stretch>
+                  </pic:blipFill>
+                  <pic:spPr>
+                    <a:xfrm>
+                      <a:off x="0" y="0"/>
+                      <a:ext cx="5940425" cy="1681480"/>
+                    </a:xfrm>
+                    <a:prstGeom prst="rect">
+                      <a:avLst/>
+                    </a:prstGeom>
+                  </pic:spPr>
+                </pic:pic>
+              </a:graphicData>
+            </a:graphic>
+          </wp:inline>
+        </w:drawing>
+      </w:r>
+    </w:p>
+    <w:p>
+      <w:pPr>
+        <w:rPr>
+          <w:rFonts w:ascii="Times New Roman" w:eastAsiaTheme="minorEastAsia" w:hAnsi="Times New Roman" w:cs="Times New Roman"/>
+          <w:iCs/>
+          <w:sz w:val="28"/>
+          <w:szCs w:val="28"/>
+        </w:rPr>
+      </w:pPr>
+    </w:p>
+    <w:p>
+      <w:pPr>
+        <w:rPr>
+          <w:rFonts w:ascii="Times New Roman" w:eastAsiaTheme="minorEastAsia" w:hAnsi="Times New Roman" w:cs="Times New Roman"/>
+          <w:iCs/>
+          <w:sz w:val="28"/>
+          <w:szCs w:val="28"/>
+        </w:rPr>
+      </w:pPr>
+    </w:p>
+    <w:p>
+      <w:pPr>
+        <w:rPr>
+          <w:rFonts w:ascii="Times New Roman" w:eastAsiaTheme="minorEastAsia" w:hAnsi="Times New Roman" w:cs="Times New Roman"/>
+          <w:iCs/>
+          <w:sz w:val="28"/>
+          <w:szCs w:val="28"/>
+        </w:rPr>
+      </w:pPr>
+      <w:r>
+        <w:rPr>
+          <w:rFonts w:ascii="Times New Roman" w:eastAsiaTheme="minorEastAsia" w:hAnsi="Times New Roman" w:cs="Times New Roman"/>
+          <w:iCs/>
+          <w:sz w:val="28"/>
+          <w:szCs w:val="28"/>
+        </w:rPr>
+        <w:tab/>
+        <w:t>Теперь, имея точное значение интеграла приступаем к решению задачи</w:t>
+      </w:r>
+    </w:p>
+    <w:p>
+      <w:pPr>
+        <w:rPr>
+          <w:rFonts w:ascii="Times New Roman" w:eastAsiaTheme="minorEastAsia" w:hAnsi="Times New Roman" w:cs="Times New Roman"/>
+          <w:iCs/>
+          <w:sz w:val="28"/>
+          <w:szCs w:val="28"/>
+        </w:rPr>
+      </w:pPr>
+    </w:p>
+    <w:p>
+      <w:pPr>
+        <w:rPr>
+          <w:rFonts w:ascii="Times New Roman" w:eastAsiaTheme="minorEastAsia" w:hAnsi="Times New Roman" w:cs="Times New Roman"/>
+          <w:iCs/>
+          <w:sz w:val="28"/>
+          <w:szCs w:val="28"/>
+        </w:rPr>
+      </w:pPr>
+      <m:oMath>
+        <m:r>
+          <w:rPr>
+            <w:rFonts w:ascii="Cambria Math" w:eastAsiaTheme="minorEastAsia" w:hAnsi="Cambria Math" w:cs="Times New Roman"/>
+            <w:sz w:val="28"/>
+            <w:szCs w:val="28"/>
+          </w:rPr>
+          <m:t>h=(b-a)/n</m:t>
+        </m:r>
+      </m:oMath>
+      <w:r>
+        <w:rPr>
+          <w:rFonts w:ascii="Times New Roman" w:eastAsiaTheme="minorEastAsia" w:hAnsi="Times New Roman" w:cs="Times New Roman"/>
+          <w:iCs/>
+          <w:sz w:val="28"/>
+          <w:szCs w:val="28"/>
+        </w:rPr>
+        <w:t xml:space="preserve">, </w:t>
+      </w:r>
+      <w:r>
+        <w:rPr>
+          <w:rFonts w:ascii="Times New Roman" w:eastAsiaTheme="minorEastAsia" w:hAnsi="Times New Roman" w:cs="Times New Roman"/>
+          <w:iCs/>
+          <w:sz w:val="28"/>
+          <w:szCs w:val="28"/>
+          <w:lang w:val="en-US"/>
+        </w:rPr>
+        <w:t>n</w:t>
+      </w:r>
+      <w:r>
+        <w:rPr>
+          <w:rFonts w:ascii="Times New Roman" w:eastAsiaTheme="minorEastAsia" w:hAnsi="Times New Roman" w:cs="Times New Roman"/>
+          <w:iCs/>
+          <w:sz w:val="28"/>
+          <w:szCs w:val="28"/>
+        </w:rPr>
+        <w:t xml:space="preserve"> – </w:t>
+      </w:r>
+      <w:r>
+        <w:rPr>
+          <w:rFonts w:ascii="Times New Roman" w:eastAsiaTheme="minorEastAsia" w:hAnsi="Times New Roman" w:cs="Times New Roman"/>
+          <w:iCs/>
+          <w:sz w:val="28"/>
+          <w:szCs w:val="28"/>
+        </w:rPr>
+        <w:t>число точек</w:t>
+      </w:r>
+    </w:p>
+    <w:p>
+      <w:pPr>
+        <w:rPr>
+          <w:rFonts w:ascii="Times New Roman" w:eastAsiaTheme="minorEastAsia" w:hAnsi="Times New Roman" w:cs="Times New Roman"/>
+          <w:iCs/>
+          <w:sz w:val="28"/>
+          <w:szCs w:val="28"/>
+        </w:rPr>
+      </w:pPr>
+    </w:p>
+    <w:p>
+      <w:pPr>
+        <w:rPr>
+          <w:rFonts w:ascii="Times New Roman" w:eastAsiaTheme="minorEastAsia" w:hAnsi="Times New Roman" w:cs="Times New Roman"/>
+          <w:iCs/>
+          <w:sz w:val="28"/>
+          <w:szCs w:val="28"/>
+        </w:rPr>
+      </w:pPr>
+      <w:r>
+        <w:rPr>
+          <w:rFonts w:ascii="Times New Roman" w:eastAsiaTheme="minorEastAsia" w:hAnsi="Times New Roman" w:cs="Times New Roman"/>
+          <w:iCs/>
+          <w:sz w:val="28"/>
+          <w:szCs w:val="28"/>
+        </w:rPr>
+        <w:lastRenderedPageBreak/>
+        <w:t xml:space="preserve">Для трех точек получаем </w:t>
+      </w:r>
+      <m:oMath>
+        <m:r>
+          <w:rPr>
+            <w:rFonts w:ascii="Cambria Math" w:eastAsiaTheme="minorEastAsia" w:hAnsi="Cambria Math" w:cs="Times New Roman"/>
+            <w:sz w:val="28"/>
+            <w:szCs w:val="28"/>
+          </w:rPr>
+          <m:t>h=</m:t>
+        </m:r>
+        <m:f>
+          <m:fPr>
+            <m:ctrlPr>
+              <w:rPr>
+                <w:rFonts w:ascii="Cambria Math" w:eastAsiaTheme="minorEastAsia" w:hAnsi="Cambria Math" w:cs="Times New Roman"/>
+                <w:i/>
+                <w:iCs/>
+                <w:sz w:val="28"/>
+                <w:szCs w:val="28"/>
+              </w:rPr>
+            </m:ctrlPr>
+          </m:fPr>
+          <m:num>
+            <m:r>
+              <w:rPr>
+                <w:rFonts w:ascii="Cambria Math" w:eastAsiaTheme="minorEastAsia" w:hAnsi="Cambria Math" w:cs="Times New Roman"/>
+                <w:sz w:val="28"/>
+                <w:szCs w:val="28"/>
+              </w:rPr>
+              <m:t>2</m:t>
+            </m:r>
+          </m:num>
+          <m:den>
+            <m:r>
+              <w:rPr>
+                <w:rFonts w:ascii="Cambria Math" w:eastAsiaTheme="minorEastAsia" w:hAnsi="Cambria Math" w:cs="Times New Roman"/>
+                <w:sz w:val="28"/>
+                <w:szCs w:val="28"/>
+              </w:rPr>
+              <m:t>9</m:t>
+            </m:r>
+          </m:den>
+        </m:f>
+      </m:oMath>
+      <w:r>
+        <w:rPr>
+          <w:rFonts w:ascii="Times New Roman" w:eastAsiaTheme="minorEastAsia" w:hAnsi="Times New Roman" w:cs="Times New Roman"/>
+          <w:iCs/>
+          <w:sz w:val="28"/>
+          <w:szCs w:val="28"/>
+        </w:rPr>
+        <w:t xml:space="preserve"> </w:t>
+      </w:r>
+      <w:r>
+        <w:rPr>
+          <w:rFonts w:ascii="Times New Roman" w:eastAsiaTheme="minorEastAsia" w:hAnsi="Times New Roman" w:cs="Times New Roman"/>
+          <w:iCs/>
+          <w:sz w:val="28"/>
+          <w:szCs w:val="28"/>
+        </w:rPr>
+        <w:t xml:space="preserve">и приблизительное значение интеграла </w:t>
+      </w:r>
+      <w:r>
+        <w:rPr>
+          <w:rFonts w:ascii="Times New Roman" w:eastAsiaTheme="minorEastAsia" w:hAnsi="Times New Roman" w:cs="Times New Roman"/>
+          <w:iCs/>
+          <w:sz w:val="28"/>
+          <w:szCs w:val="28"/>
+        </w:rPr>
+        <w:t xml:space="preserve">равное </w:t>
+      </w:r>
+      <w:r>
+        <w:rPr>
+          <w:rFonts w:ascii="Times New Roman" w:eastAsiaTheme="minorEastAsia" w:hAnsi="Times New Roman" w:cs="Times New Roman"/>
+          <w:iCs/>
+          <w:sz w:val="28"/>
+          <w:szCs w:val="28"/>
+        </w:rPr>
+        <w:t>0.5051239915968012</w:t>
+      </w:r>
+      <w:r>
+        <w:rPr>
+          <w:rFonts w:ascii="Times New Roman" w:eastAsiaTheme="minorEastAsia" w:hAnsi="Times New Roman" w:cs="Times New Roman"/>
+          <w:iCs/>
+          <w:sz w:val="28"/>
+          <w:szCs w:val="28"/>
+        </w:rPr>
+        <w:t xml:space="preserve">. </w:t>
+      </w:r>
+      <w:r>
+        <w:rPr>
+          <w:rFonts w:ascii="Times New Roman" w:eastAsiaTheme="minorEastAsia" w:hAnsi="Times New Roman" w:cs="Times New Roman"/>
+          <w:iCs/>
+          <w:sz w:val="28"/>
+          <w:szCs w:val="28"/>
+        </w:rPr>
+        <w:t xml:space="preserve">В данном случае приблизительная погрешность вычислений равна </w:t>
+      </w:r>
+      <w:r>
+        <w:rPr>
+          <w:rFonts w:ascii="Times New Roman" w:eastAsiaTheme="minorEastAsia" w:hAnsi="Times New Roman" w:cs="Times New Roman"/>
+          <w:iCs/>
+          <w:sz w:val="28"/>
+          <w:szCs w:val="28"/>
+        </w:rPr>
+        <w:t>0.6425183294879154</w:t>
+      </w:r>
+      <w:r>
+        <w:rPr>
+          <w:rFonts w:ascii="Times New Roman" w:eastAsiaTheme="minorEastAsia" w:hAnsi="Times New Roman" w:cs="Times New Roman"/>
+          <w:iCs/>
+          <w:sz w:val="28"/>
+          <w:szCs w:val="28"/>
+        </w:rPr>
+        <w:t>.</w:t>
+      </w:r>
+    </w:p>
+    <w:p>
+      <w:pPr>
+        <w:rPr>
+          <w:rFonts w:ascii="Times New Roman" w:eastAsiaTheme="minorEastAsia" w:hAnsi="Times New Roman" w:cs="Times New Roman"/>
+          <w:iCs/>
+          <w:sz w:val="28"/>
+          <w:szCs w:val="28"/>
+        </w:rPr>
+      </w:pPr>
+    </w:p>
+    <w:p>
+      <w:pPr>
+        <w:rPr>
+          <w:rFonts w:ascii="Times New Roman" w:eastAsiaTheme="minorEastAsia" w:hAnsi="Times New Roman" w:cs="Times New Roman"/>
+          <w:iCs/>
+          <w:sz w:val="28"/>
+          <w:szCs w:val="28"/>
+        </w:rPr>
+      </w:pPr>
+      <w:r>
+        <w:rPr>
+          <w:rFonts w:ascii="Times New Roman" w:eastAsiaTheme="minorEastAsia" w:hAnsi="Times New Roman" w:cs="Times New Roman"/>
+          <w:iCs/>
+          <w:sz w:val="28"/>
+          <w:szCs w:val="28"/>
+        </w:rPr>
+        <w:t>Повторим расчет для 9 точек</w:t>
+      </w:r>
+      <w:r>
+        <w:rPr>
+          <w:rFonts w:ascii="Times New Roman" w:eastAsiaTheme="minorEastAsia" w:hAnsi="Times New Roman" w:cs="Times New Roman"/>
+          <w:iCs/>
+          <w:sz w:val="28"/>
+          <w:szCs w:val="28"/>
+        </w:rPr>
+        <w:t>:</w:t>
+      </w:r>
+    </w:p>
+    <w:p>
+      <w:pPr>
+        <w:rPr>
+          <w:rFonts w:ascii="Times New Roman" w:eastAsiaTheme="minorEastAsia" w:hAnsi="Times New Roman" w:cs="Times New Roman"/>
+          <w:iCs/>
+          <w:sz w:val="28"/>
+          <w:szCs w:val="28"/>
+        </w:rPr>
+      </w:pPr>
+    </w:p>
+    <w:p>
+      <w:pPr>
+        <w:rPr>
+          <w:rFonts w:ascii="Times New Roman" w:eastAsiaTheme="minorEastAsia" w:hAnsi="Times New Roman" w:cs="Times New Roman"/>
+          <w:iCs/>
+          <w:sz w:val="28"/>
+          <w:szCs w:val="28"/>
+        </w:rPr>
+      </w:pPr>
+      <m:oMath>
+        <m:r>
+          <w:rPr>
+            <w:rFonts w:ascii="Cambria Math" w:eastAsiaTheme="minorEastAsia" w:hAnsi="Cambria Math" w:cs="Times New Roman"/>
+            <w:sz w:val="28"/>
+            <w:szCs w:val="28"/>
+          </w:rPr>
+          <m:t>h=</m:t>
+        </m:r>
+        <m:f>
+          <m:fPr>
+            <m:ctrlPr>
+              <w:rPr>
+                <w:rFonts w:ascii="Cambria Math" w:eastAsiaTheme="minorEastAsia" w:hAnsi="Cambria Math" w:cs="Times New Roman"/>
+                <w:i/>
+                <w:iCs/>
+                <w:sz w:val="28"/>
+                <w:szCs w:val="28"/>
+              </w:rPr>
+            </m:ctrlPr>
+          </m:fPr>
+          <m:num>
+            <m:r>
+              <w:rPr>
+                <w:rFonts w:ascii="Cambria Math" w:eastAsiaTheme="minorEastAsia" w:hAnsi="Cambria Math" w:cs="Times New Roman"/>
+                <w:sz w:val="28"/>
+                <w:szCs w:val="28"/>
+              </w:rPr>
+              <m:t>2</m:t>
+            </m:r>
+          </m:num>
+          <m:den>
+            <m:r>
+              <w:rPr>
+                <w:rFonts w:ascii="Cambria Math" w:eastAsiaTheme="minorEastAsia" w:hAnsi="Cambria Math" w:cs="Times New Roman"/>
+                <w:sz w:val="28"/>
+                <w:szCs w:val="28"/>
+              </w:rPr>
+              <m:t>27</m:t>
+            </m:r>
+          </m:den>
+        </m:f>
+      </m:oMath>
+      <w:r>
+        <w:rPr>
+          <w:rFonts w:ascii="Times New Roman" w:eastAsiaTheme="minorEastAsia" w:hAnsi="Times New Roman" w:cs="Times New Roman"/>
+          <w:iCs/>
+          <w:sz w:val="28"/>
+          <w:szCs w:val="28"/>
+        </w:rPr>
+        <w:t xml:space="preserve"> </w:t>
+      </w:r>
+      <w:r>
+        <w:rPr>
+          <w:rFonts w:ascii="Times New Roman" w:eastAsiaTheme="minorEastAsia" w:hAnsi="Times New Roman" w:cs="Times New Roman"/>
+          <w:iCs/>
+          <w:sz w:val="28"/>
+          <w:szCs w:val="28"/>
+        </w:rPr>
+        <w:t xml:space="preserve">и приблизительное значение интеграла </w:t>
+      </w:r>
+      <w:r>
+        <w:rPr>
+          <w:rFonts w:ascii="Times New Roman" w:eastAsiaTheme="minorEastAsia" w:hAnsi="Times New Roman" w:cs="Times New Roman"/>
+          <w:iCs/>
+          <w:sz w:val="28"/>
+          <w:szCs w:val="28"/>
+        </w:rPr>
+        <w:t>0.5978565502219377</w:t>
+      </w:r>
+      <w:r>
+        <w:rPr>
+          <w:rFonts w:ascii="Times New Roman" w:eastAsiaTheme="minorEastAsia" w:hAnsi="Times New Roman" w:cs="Times New Roman"/>
+          <w:iCs/>
+          <w:sz w:val="28"/>
+          <w:szCs w:val="28"/>
+        </w:rPr>
+        <w:t xml:space="preserve">. В этом случае погрешность равна </w:t>
+      </w:r>
+      <w:r>
+        <w:rPr>
+          <w:rFonts w:ascii="Times New Roman" w:eastAsiaTheme="minorEastAsia" w:hAnsi="Times New Roman" w:cs="Times New Roman"/>
+          <w:iCs/>
+          <w:sz w:val="28"/>
+          <w:szCs w:val="28"/>
+        </w:rPr>
+        <w:t>0.0446617792659777</w:t>
+      </w:r>
+    </w:p>
+    <w:p>
+      <w:pPr>
+        <w:rPr>
+          <w:rFonts w:ascii="Times New Roman" w:eastAsiaTheme="minorEastAsia" w:hAnsi="Times New Roman" w:cs="Times New Roman"/>
+          <w:iCs/>
+          <w:sz w:val="28"/>
+          <w:szCs w:val="28"/>
+        </w:rPr>
+      </w:pPr>
+    </w:p>
+    <w:p>
+      <w:pPr>
+        <w:rPr>
+          <w:rFonts w:ascii="Times New Roman" w:eastAsiaTheme="minorEastAsia" w:hAnsi="Times New Roman" w:cs="Times New Roman"/>
+          <w:iCs/>
+          <w:sz w:val="28"/>
+          <w:szCs w:val="28"/>
+        </w:rPr>
+      </w:pPr>
+      <w:r>
+        <w:rPr>
+          <w:rFonts w:ascii="Times New Roman" w:eastAsiaTheme="minorEastAsia" w:hAnsi="Times New Roman" w:cs="Times New Roman"/>
+          <w:iCs/>
+          <w:sz w:val="28"/>
+          <w:szCs w:val="28"/>
+        </w:rPr>
+        <w:t xml:space="preserve">Сравнивая два полученных выше приближенных значений </w:t>
+      </w:r>
+      <w:r>
+        <w:rPr>
+          <w:rFonts w:ascii="Times New Roman" w:eastAsiaTheme="minorEastAsia" w:hAnsi="Times New Roman" w:cs="Times New Roman"/>
+          <w:iCs/>
+          <w:sz w:val="28"/>
+          <w:szCs w:val="28"/>
+        </w:rPr>
+        <w:t>интеграла,</w:t>
+      </w:r>
+      <w:r>
+        <w:rPr>
+          <w:rFonts w:ascii="Times New Roman" w:eastAsiaTheme="minorEastAsia" w:hAnsi="Times New Roman" w:cs="Times New Roman"/>
+          <w:iCs/>
+          <w:sz w:val="28"/>
+          <w:szCs w:val="28"/>
+        </w:rPr>
+        <w:t xml:space="preserve"> можно сделать вывод, что при увеличении числа итераций увеличивается точность расчета аппроксимации</w:t>
+      </w:r>
+      <w:r>
+        <w:rPr>
+          <w:rFonts w:ascii="Times New Roman" w:eastAsiaTheme="minorEastAsia" w:hAnsi="Times New Roman" w:cs="Times New Roman"/>
+          <w:iCs/>
+          <w:sz w:val="28"/>
+          <w:szCs w:val="28"/>
+        </w:rPr>
+        <w:t xml:space="preserve">, а вычисляя </w:t>
+      </w:r>
+      <w:r>
+        <w:rPr>
+          <w:rFonts w:ascii="Times New Roman" w:eastAsiaTheme="minorEastAsia" w:hAnsi="Times New Roman" w:cs="Times New Roman"/>
+          <w:iCs/>
+          <w:sz w:val="28"/>
+          <w:szCs w:val="28"/>
+        </w:rPr>
+        <w:t>отношение двух</w:t>
+      </w:r>
+      <w:r>
+        <w:rPr>
+          <w:rFonts w:ascii="Times New Roman" w:eastAsiaTheme="minorEastAsia" w:hAnsi="Times New Roman" w:cs="Times New Roman"/>
+          <w:iCs/>
+          <w:sz w:val="28"/>
+          <w:szCs w:val="28"/>
+        </w:rPr>
+        <w:t xml:space="preserve"> погрешностей получаем результат </w:t>
+      </w:r>
+      <w:r>
+        <w:rPr>
+          <w:rFonts w:ascii="Times New Roman" w:eastAsiaTheme="minorEastAsia" w:hAnsi="Times New Roman" w:cs="Times New Roman"/>
+          <w:iCs/>
+          <w:sz w:val="28"/>
+          <w:szCs w:val="28"/>
+        </w:rPr>
+        <w:t>14.38631286186511</w:t>
+      </w:r>
+      <w:r>
+        <w:rPr>
+          <w:rFonts w:ascii="Times New Roman" w:eastAsiaTheme="minorEastAsia" w:hAnsi="Times New Roman" w:cs="Times New Roman"/>
+          <w:iCs/>
+          <w:sz w:val="28"/>
+          <w:szCs w:val="28"/>
+        </w:rPr>
+        <w:t xml:space="preserve">. </w:t>
+      </w:r>
+    </w:p>
+    <w:p>
+      <w:pPr>
+        <w:rPr>
+          <w:rFonts w:ascii="Times New Roman" w:eastAsiaTheme="minorEastAsia" w:hAnsi="Times New Roman" w:cs="Times New Roman"/>
+          <w:iCs/>
+          <w:sz w:val="28"/>
+          <w:szCs w:val="28"/>
+        </w:rPr>
+      </w:pPr>
+      <w:r>
+        <w:rPr>
+          <w:rFonts w:ascii="Times New Roman" w:eastAsiaTheme="minorEastAsia" w:hAnsi="Times New Roman" w:cs="Times New Roman"/>
+          <w:iCs/>
+          <w:sz w:val="28"/>
+          <w:szCs w:val="28"/>
+        </w:rPr>
+        <w:tab/>
+        <w:t xml:space="preserve">Таким образом, при увеличении числа узлов в 3 раза точность вычислений возросла чуть </w:t>
+      </w:r>
+      <w:r>
+        <w:rPr>
+          <w:rFonts w:ascii="Times New Roman" w:eastAsiaTheme="minorEastAsia" w:hAnsi="Times New Roman" w:cs="Times New Roman"/>
+          <w:iCs/>
+          <w:sz w:val="28"/>
+          <w:szCs w:val="28"/>
+        </w:rPr>
+        <w:t>больше,</w:t>
+      </w:r>
+      <w:r>
+        <w:rPr>
+          <w:rFonts w:ascii="Times New Roman" w:eastAsiaTheme="minorEastAsia" w:hAnsi="Times New Roman" w:cs="Times New Roman"/>
+          <w:iCs/>
+          <w:sz w:val="28"/>
+          <w:szCs w:val="28"/>
+        </w:rPr>
+        <w:t xml:space="preserve"> чем в 14 раз. Объяснятся это тем, что погрешность </w:t>
+      </w:r>
+      <w:r>
+        <w:rPr>
+          <w:rFonts w:ascii="Times New Roman" w:eastAsiaTheme="minorEastAsia" w:hAnsi="Times New Roman" w:cs="Times New Roman"/>
+          <w:iCs/>
+          <w:sz w:val="28"/>
+          <w:szCs w:val="28"/>
+        </w:rPr>
+        <w:t>аппроксимации</w:t>
+      </w:r>
+      <w:r>
+        <w:rPr>
+          <w:rFonts w:ascii="Times New Roman" w:eastAsiaTheme="minorEastAsia" w:hAnsi="Times New Roman" w:cs="Times New Roman"/>
+          <w:iCs/>
+          <w:sz w:val="28"/>
+          <w:szCs w:val="28"/>
+        </w:rPr>
+        <w:t xml:space="preserve"> содержит множитель </w:t>
+      </w:r>
+      <m:oMath>
+        <m:f>
+          <m:fPr>
+            <m:ctrlPr>
+              <w:rPr>
+                <w:rFonts w:ascii="Cambria Math" w:eastAsiaTheme="minorEastAsia" w:hAnsi="Cambria Math" w:cs="Times New Roman"/>
+                <w:i/>
+                <w:iCs/>
+                <w:sz w:val="28"/>
+                <w:szCs w:val="28"/>
+              </w:rPr>
+            </m:ctrlPr>
+          </m:fPr>
+          <m:num>
+            <m:sSup>
+              <m:sSupPr>
+                <m:ctrlPr>
+                  <w:rPr>
+                    <w:rFonts w:ascii="Cambria Math" w:eastAsiaTheme="minorEastAsia" w:hAnsi="Cambria Math" w:cs="Times New Roman"/>
+                    <w:i/>
+                    <w:iCs/>
+                    <w:sz w:val="28"/>
+                    <w:szCs w:val="28"/>
+                  </w:rPr>
+                </m:ctrlPr>
+              </m:sSupPr>
+              <m:e>
+                <m:r>
+                  <w:rPr>
+                    <w:rFonts w:ascii="Cambria Math" w:eastAsiaTheme="minorEastAsia" w:hAnsi="Cambria Math" w:cs="Times New Roman"/>
+                    <w:sz w:val="28"/>
+                    <w:szCs w:val="28"/>
+                  </w:rPr>
+                  <m:t>h</m:t>
+                </m:r>
+              </m:e>
+              <m:sup>
+                <m:r>
+                  <w:rPr>
+                    <w:rFonts w:ascii="Cambria Math" w:eastAsiaTheme="minorEastAsia" w:hAnsi="Cambria Math" w:cs="Times New Roman"/>
+                    <w:sz w:val="28"/>
+                    <w:szCs w:val="28"/>
+                  </w:rPr>
+                  <m:t>5</m:t>
+                </m:r>
+              </m:sup>
+            </m:sSup>
+          </m:num>
+          <m:den>
+            <m:r>
+              <w:rPr>
+                <w:rFonts w:ascii="Cambria Math" w:eastAsiaTheme="minorEastAsia" w:hAnsi="Cambria Math" w:cs="Times New Roman"/>
+                <w:sz w:val="28"/>
+                <w:szCs w:val="28"/>
+              </w:rPr>
+              <m:t>90</m:t>
+            </m:r>
+          </m:den>
+        </m:f>
+      </m:oMath>
+      <w:r>
+        <w:rPr>
+          <w:rFonts w:ascii="Times New Roman" w:eastAsiaTheme="minorEastAsia" w:hAnsi="Times New Roman" w:cs="Times New Roman"/>
+          <w:iCs/>
+          <w:sz w:val="28"/>
+          <w:szCs w:val="28"/>
+        </w:rPr>
+        <w:t>,</w:t>
+      </w:r>
+      <w:r>
+        <w:rPr>
+          <w:rFonts w:ascii="Times New Roman" w:eastAsiaTheme="minorEastAsia" w:hAnsi="Times New Roman" w:cs="Times New Roman"/>
+          <w:iCs/>
+          <w:sz w:val="28"/>
+          <w:szCs w:val="28"/>
+        </w:rPr>
+        <w:t xml:space="preserve"> который в свою очередь можно записать в виде </w:t>
+      </w:r>
+      <m:oMath>
+        <m:f>
+          <m:fPr>
+            <m:ctrlPr>
+              <w:rPr>
+                <w:rFonts w:ascii="Cambria Math" w:eastAsiaTheme="minorEastAsia" w:hAnsi="Cambria Math" w:cs="Times New Roman"/>
+                <w:i/>
+                <w:iCs/>
+                <w:sz w:val="28"/>
+                <w:szCs w:val="28"/>
+              </w:rPr>
+            </m:ctrlPr>
+          </m:fPr>
+          <m:num>
+            <m:sSup>
+              <m:sSupPr>
+                <m:ctrlPr>
+                  <w:rPr>
+                    <w:rFonts w:ascii="Cambria Math" w:eastAsiaTheme="minorEastAsia" w:hAnsi="Cambria Math" w:cs="Times New Roman"/>
+                    <w:i/>
+                    <w:iCs/>
+                    <w:sz w:val="28"/>
+                    <w:szCs w:val="28"/>
+                  </w:rPr>
+                </m:ctrlPr>
+              </m:sSupPr>
+              <m:e>
+                <m:d>
+                  <m:dPr>
+                    <m:ctrlPr>
+                      <w:rPr>
+                        <w:rFonts w:ascii="Cambria Math" w:eastAsiaTheme="minorEastAsia" w:hAnsi="Cambria Math" w:cs="Times New Roman"/>
+                        <w:i/>
+                        <w:iCs/>
+                        <w:sz w:val="28"/>
+                        <w:szCs w:val="28"/>
+                      </w:rPr>
+                    </m:ctrlPr>
+                  </m:dPr>
+                  <m:e>
+                    <m:f>
+                      <m:fPr>
+                        <m:ctrlPr>
+                          <w:rPr>
+                            <w:rFonts w:ascii="Cambria Math" w:eastAsiaTheme="minorEastAsia" w:hAnsi="Cambria Math" w:cs="Times New Roman"/>
+                            <w:i/>
+                            <w:iCs/>
+                            <w:sz w:val="28"/>
+                            <w:szCs w:val="28"/>
+                          </w:rPr>
+                        </m:ctrlPr>
+                      </m:fPr>
+                      <m:num>
+                        <m:r>
+                          <w:rPr>
+                            <w:rFonts w:ascii="Cambria Math" w:eastAsiaTheme="minorEastAsia" w:hAnsi="Cambria Math" w:cs="Times New Roman"/>
+                            <w:sz w:val="28"/>
+                            <w:szCs w:val="28"/>
+                          </w:rPr>
+                          <m:t>b-a</m:t>
+                        </m:r>
+                      </m:num>
+                      <m:den>
+                        <m:r>
+                          <w:rPr>
+                            <w:rFonts w:ascii="Cambria Math" w:eastAsiaTheme="minorEastAsia" w:hAnsi="Cambria Math" w:cs="Times New Roman"/>
+                            <w:sz w:val="28"/>
+                            <w:szCs w:val="28"/>
+                          </w:rPr>
+                          <m:t>n</m:t>
+                        </m:r>
+                      </m:den>
+                    </m:f>
+                  </m:e>
+                </m:d>
+              </m:e>
+              <m:sup>
+                <m:r>
+                  <w:rPr>
+                    <w:rFonts w:ascii="Cambria Math" w:eastAsiaTheme="minorEastAsia" w:hAnsi="Cambria Math" w:cs="Times New Roman"/>
+                    <w:sz w:val="28"/>
+                    <w:szCs w:val="28"/>
+                  </w:rPr>
+                  <m:t>5</m:t>
+                </m:r>
+              </m:sup>
+            </m:sSup>
+          </m:num>
+          <m:den>
+            <m:r>
+              <w:rPr>
+                <w:rFonts w:ascii="Cambria Math" w:eastAsiaTheme="minorEastAsia" w:hAnsi="Cambria Math" w:cs="Times New Roman"/>
+                <w:sz w:val="28"/>
+                <w:szCs w:val="28"/>
+              </w:rPr>
+              <m:t>90</m:t>
+            </m:r>
+          </m:den>
+        </m:f>
+      </m:oMath>
+      <w:r>
+        <w:rPr>
+          <w:rFonts w:ascii="Times New Roman" w:eastAsiaTheme="minorEastAsia" w:hAnsi="Times New Roman" w:cs="Times New Roman"/>
+          <w:iCs/>
+          <w:sz w:val="28"/>
+          <w:szCs w:val="28"/>
+        </w:rPr>
+        <w:t xml:space="preserve">, </w:t>
+      </w:r>
+      <w:r>
+        <w:rPr>
+          <w:rFonts w:ascii="Times New Roman" w:eastAsiaTheme="minorEastAsia" w:hAnsi="Times New Roman" w:cs="Times New Roman"/>
+          <w:iCs/>
+          <w:sz w:val="28"/>
+          <w:szCs w:val="28"/>
+        </w:rPr>
+        <w:t xml:space="preserve">где </w:t>
+      </w:r>
+      <w:r>
+        <w:rPr>
+          <w:rFonts w:ascii="Times New Roman" w:eastAsiaTheme="minorEastAsia" w:hAnsi="Times New Roman" w:cs="Times New Roman"/>
+          <w:iCs/>
+          <w:sz w:val="28"/>
+          <w:szCs w:val="28"/>
+          <w:lang w:val="en-US"/>
+        </w:rPr>
+        <w:t>n</w:t>
+      </w:r>
+      <w:r>
+        <w:rPr>
+          <w:rFonts w:ascii="Times New Roman" w:eastAsiaTheme="minorEastAsia" w:hAnsi="Times New Roman" w:cs="Times New Roman"/>
+          <w:iCs/>
+          <w:sz w:val="28"/>
+          <w:szCs w:val="28"/>
+        </w:rPr>
+        <w:t xml:space="preserve"> </w:t>
+      </w:r>
+      <w:r>
+        <w:rPr>
+          <w:rFonts w:ascii="Times New Roman" w:eastAsiaTheme="minorEastAsia" w:hAnsi="Times New Roman" w:cs="Times New Roman"/>
+          <w:iCs/>
+          <w:sz w:val="28"/>
+          <w:szCs w:val="28"/>
+        </w:rPr>
+        <w:t>–</w:t>
+      </w:r>
+      <w:r>
+        <w:rPr>
+          <w:rFonts w:ascii="Times New Roman" w:eastAsiaTheme="minorEastAsia" w:hAnsi="Times New Roman" w:cs="Times New Roman"/>
+          <w:iCs/>
+          <w:sz w:val="28"/>
+          <w:szCs w:val="28"/>
+        </w:rPr>
+        <w:t xml:space="preserve"> </w:t>
+      </w:r>
+      <w:r>
+        <w:rPr>
+          <w:rFonts w:ascii="Times New Roman" w:eastAsiaTheme="minorEastAsia" w:hAnsi="Times New Roman" w:cs="Times New Roman"/>
+          <w:iCs/>
+          <w:sz w:val="28"/>
+          <w:szCs w:val="28"/>
+        </w:rPr>
+        <w:t xml:space="preserve">число узлов. При увеличении </w:t>
+      </w:r>
+      <w:r>
+        <w:rPr>
+          <w:rFonts w:ascii="Times New Roman" w:eastAsiaTheme="minorEastAsia" w:hAnsi="Times New Roman" w:cs="Times New Roman"/>
+          <w:iCs/>
+          <w:sz w:val="28"/>
+          <w:szCs w:val="28"/>
+          <w:lang w:val="en-US"/>
+        </w:rPr>
+        <w:t xml:space="preserve">n, </w:t>
+      </w:r>
+      <w:r>
+        <w:rPr>
+          <w:rFonts w:ascii="Times New Roman" w:eastAsiaTheme="minorEastAsia" w:hAnsi="Times New Roman" w:cs="Times New Roman"/>
+          <w:iCs/>
+          <w:sz w:val="28"/>
+          <w:szCs w:val="28"/>
+        </w:rPr>
+        <w:t>данная дробь стремится к нулю.</w:t>
+      </w:r>
+    </w:p>
+    <w:p>
+      <w:pPr>
+        <w:rPr>
+          <w:rFonts w:ascii="Times New Roman" w:eastAsiaTheme="minorEastAsia" w:hAnsi="Times New Roman" w:cs="Times New Roman"/>
+          <w:iCs/>
+          <w:sz w:val="28"/>
+          <w:szCs w:val="28"/>
+        </w:rPr>
+      </w:pPr>
+    </w:p>
+    <w:p>
+      <w:pPr>
+        <w:rPr>
+          <w:rFonts w:ascii="Times New Roman" w:eastAsiaTheme="minorEastAsia" w:hAnsi="Times New Roman" w:cs="Times New Roman"/>
+          <w:iCs/>
+          <w:sz w:val="28"/>
+          <w:szCs w:val="28"/>
+        </w:rPr>
+      </w:pPr>
+      <w:r>
+        <w:rPr>
+          <w:rFonts w:ascii="Times New Roman" w:eastAsiaTheme="minorEastAsia" w:hAnsi="Times New Roman" w:cs="Times New Roman"/>
+          <w:iCs/>
+          <w:sz w:val="28"/>
+          <w:szCs w:val="28"/>
+        </w:rPr>
+        <w:tab/>
+        <w:t>Теперь попробуем найти такое оптимальное количество точек, при котором мы сможем добиться минимальной погрешности</w:t>
+      </w:r>
+      <w:r>
+        <w:rPr>
+          <w:rFonts w:ascii="Times New Roman" w:eastAsiaTheme="minorEastAsia" w:hAnsi="Times New Roman" w:cs="Times New Roman"/>
+          <w:iCs/>
+          <w:sz w:val="28"/>
+          <w:szCs w:val="28"/>
+        </w:rPr>
+        <w:t xml:space="preserve">. Для примера попробуем добиться погрешности </w:t>
+      </w:r>
+      <w:r>
+        <w:rPr>
+          <w:rFonts w:ascii="Times New Roman" w:eastAsiaTheme="minorEastAsia" w:hAnsi="Times New Roman" w:cs="Times New Roman"/>
+          <w:iCs/>
+          <w:sz w:val="28"/>
+          <w:szCs w:val="28"/>
+        </w:rPr>
+        <w:t>10</w:t>
+      </w:r>
+      <w:r>
+        <w:rPr>
+          <w:rFonts w:ascii="Times New Roman" w:eastAsiaTheme="minorEastAsia" w:hAnsi="Times New Roman" w:cs="Times New Roman"/>
+          <w:iCs/>
+          <w:sz w:val="28"/>
+          <w:szCs w:val="28"/>
+          <w:lang w:val="en-US"/>
+        </w:rPr>
+        <w:t>e</w:t>
+      </w:r>
+      <w:r>
+        <w:rPr>
+          <w:rFonts w:ascii="Times New Roman" w:eastAsiaTheme="minorEastAsia" w:hAnsi="Times New Roman" w:cs="Times New Roman"/>
+          <w:iCs/>
+          <w:sz w:val="28"/>
+          <w:szCs w:val="28"/>
+        </w:rPr>
+        <w:t xml:space="preserve">-8. </w:t>
+      </w:r>
+      <w:r>
+        <w:rPr>
+          <w:rFonts w:ascii="Times New Roman" w:eastAsiaTheme="minorEastAsia" w:hAnsi="Times New Roman" w:cs="Times New Roman"/>
+          <w:iCs/>
+          <w:sz w:val="28"/>
+          <w:szCs w:val="28"/>
+        </w:rPr>
+        <w:t xml:space="preserve">Тогда количество точек будет равно </w:t>
+      </w:r>
+      <w:r>
+        <w:rPr>
+          <w:rFonts w:ascii="Times New Roman" w:eastAsiaTheme="minorEastAsia" w:hAnsi="Times New Roman" w:cs="Times New Roman"/>
+          <w:iCs/>
+          <w:sz w:val="28"/>
+          <w:szCs w:val="28"/>
+        </w:rPr>
+        <w:t>2097152</w:t>
+      </w:r>
+      <w:r>
+        <w:rPr>
+          <w:rFonts w:ascii="Times New Roman" w:eastAsiaTheme="minorEastAsia" w:hAnsi="Times New Roman" w:cs="Times New Roman"/>
+          <w:iCs/>
+          <w:sz w:val="28"/>
+          <w:szCs w:val="28"/>
+        </w:rPr>
+        <w:t xml:space="preserve"> и число итераций </w:t>
+      </w:r>
+      <w:r>
+        <w:rPr>
+          <w:rFonts w:ascii="Times New Roman" w:eastAsiaTheme="minorEastAsia" w:hAnsi="Times New Roman" w:cs="Times New Roman"/>
+          <w:iCs/>
+          <w:sz w:val="28"/>
+          <w:szCs w:val="28"/>
+        </w:rPr>
+        <w:t>1048576</w:t>
+      </w:r>
+      <w:r>
+        <w:rPr>
+          <w:rFonts w:ascii="Times New Roman" w:eastAsiaTheme="minorEastAsia" w:hAnsi="Times New Roman" w:cs="Times New Roman"/>
+          <w:iCs/>
+          <w:sz w:val="28"/>
+          <w:szCs w:val="28"/>
+        </w:rPr>
+        <w:t xml:space="preserve">, а приближенное значение интеграла - </w:t>
+      </w:r>
+      <w:r>
+        <w:rPr>
+          <w:rFonts w:ascii="Times New Roman" w:eastAsiaTheme="minorEastAsia" w:hAnsi="Times New Roman" w:cs="Times New Roman"/>
+          <w:iCs/>
+          <w:sz w:val="28"/>
+          <w:szCs w:val="28"/>
+        </w:rPr>
+        <w:t>0.6425183294879154</w:t>
+      </w:r>
+      <w:r>
+        <w:rPr>
+          <w:rFonts w:ascii="Times New Roman" w:eastAsiaTheme="minorEastAsia" w:hAnsi="Times New Roman" w:cs="Times New Roman"/>
+          <w:iCs/>
+          <w:sz w:val="28"/>
+          <w:szCs w:val="28"/>
+        </w:rPr>
+        <w:t>.</w:t>
+      </w:r>
+    </w:p>
+    <w:p>
+      <w:pPr>
+        <w:rPr>
+          <w:rFonts w:ascii="Times New Roman" w:eastAsiaTheme="minorEastAsia" w:hAnsi="Times New Roman" w:cs="Times New Roman"/>
+          <w:iCs/>
+          <w:sz w:val="28"/>
+          <w:szCs w:val="28"/>
+        </w:rPr>
+      </w:pPr>
+    </w:p>
+    <w:p>
+      <w:pPr>
+        <w:rPr>
+          <w:rFonts w:ascii="Times New Roman" w:eastAsiaTheme="minorEastAsia" w:hAnsi="Times New Roman" w:cs="Times New Roman"/>
+          <w:iCs/>
+          <w:sz w:val="28"/>
+          <w:szCs w:val="28"/>
+        </w:rPr>
+      </w:pPr>
+    </w:p>
+    <w:p>
+      <w:pPr>
+        <w:rPr>
+          <w:rFonts w:ascii="Times New Roman" w:eastAsiaTheme="minorEastAsia" w:hAnsi="Times New Roman" w:cs="Times New Roman"/>
+          <w:sz w:val="28"/>
+          <w:szCs w:val="28"/>
+        </w:rPr>
+      </w:pPr>
     </w:p>
     <w:sectPr>
       <w:pgSz w:w="11906" w:h="16838"/>
@@ -71,7 +2026,7 @@
 </file>
 
 <file path=word/styles.xml><?xml version="1.0" encoding="utf-8"?>
-<w:styles xmlns:mc="http://schemas.openxmlformats.org/markup-compatibility/2006" xmlns:r="http://schemas.openxmlformats.org/officeDocument/2006/relationships" xmlns:w="http://schemas.openxmlformats.org/wordprocessingml/2006/main" xmlns:w14="http://schemas.microsoft.com/office/word/2010/wordml" xmlns:w15="http://schemas.microsoft.com/office/word/2012/wordml" xmlns:w16cex="http://schemas.microsoft.com/office/word/2018/wordml/cex" xmlns:w16cid="http://schemas.microsoft.com/office/word/2016/wordml/cid" xmlns:w16="http://schemas.microsoft.com/office/word/2018/wordml" xmlns:w16se="http://schemas.microsoft.com/office/word/2015/wordml/symex" mc:Ignorable="w14 w15 w16se w16cid w16 w16cex">
+<w:styles xmlns:mc="http://schemas.openxmlformats.org/markup-compatibility/2006" xmlns:r="http://schemas.openxmlformats.org/officeDocument/2006/relationships" xmlns:w="http://schemas.openxmlformats.org/wordprocessingml/2006/main" xmlns:w14="http://schemas.microsoft.com/office/word/2010/wordml" xmlns:w15="http://schemas.microsoft.com/office/word/2012/wordml" xmlns:w16cex="http://schemas.microsoft.com/office/word/2018/wordml/cex" xmlns:w16cid="http://schemas.microsoft.com/office/word/2016/wordml/cid" xmlns:w16="http://schemas.microsoft.com/office/word/2018/wordml" xmlns:w16sdtdh="http://schemas.microsoft.com/office/word/2020/wordml/sdtdatahash" xmlns:w16se="http://schemas.microsoft.com/office/word/2015/wordml/symex" mc:Ignorable="w14 w15 w16se w16cid w16 w16cex w16sdtdh">
   <w:docDefaults>
     <w:rPrDefault>
       <w:rPr>
@@ -492,6 +2447,16 @@
     <w:semiHidden/>
     <w:unhideWhenUsed/>
   </w:style>
+  <w:style w:type="character" w:styleId="a3">
+    <w:name w:val="Placeholder Text"/>
+    <w:basedOn w:val="a0"/>
+    <w:uiPriority w:val="99"/>
+    <w:semiHidden/>
+    <w:rsid w:val="00B15803"/>
+    <w:rPr>
+      <w:color w:val="808080"/>
+    </w:rPr>
+  </w:style>
 </w:styles>
 </file>
 

</xml_diff>